<commit_message>
Initial commit of table_descriptives_by_transport
</commit_message>
<xml_diff>
--- a/R markdown/word_style_template_01.docx
+++ b/R markdown/word_style_template_01.docx
@@ -36,215 +36,266 @@
     </w:p>
     <w:p>
       <w:pPr>
-        <w:pStyle w:val="Heading3"/>
-      </w:pPr>
-      <w:r>
-        <w:t>Heading 3</w:t>
-      </w:r>
-    </w:p>
-    <w:p>
-      <w:pPr>
-        <w:pStyle w:val="Heading4"/>
-      </w:pPr>
-      <w:r>
-        <w:t>Heading 4</w:t>
-      </w:r>
-    </w:p>
-    <w:p>
-      <w:pPr>
-        <w:pStyle w:val="Heading5"/>
-      </w:pPr>
-      <w:r>
-        <w:t>Heading 5</w:t>
-      </w:r>
-    </w:p>
-    <w:p>
-      <w:pPr>
-        <w:pStyle w:val="Heading6"/>
-      </w:pPr>
-      <w:r>
-        <w:t>Heading 6</w:t>
-      </w:r>
-    </w:p>
-    <w:p>
-      <w:pPr>
-        <w:pStyle w:val="BodyText"/>
-      </w:pPr>
-      <w:r>
-        <w:t>To edit the default formats for this template file, s</w:t>
-      </w:r>
-      <w:r>
-        <w:t xml:space="preserve">elect the Home ribbon tab and in the Styles group click the Styles </w:t>
-      </w:r>
-      <w:r>
-        <w:t>Pane</w:t>
-      </w:r>
-      <w:r>
-        <w:t xml:space="preserve"> launcher (</w:t>
-      </w:r>
-      <w:r>
-        <w:t>to the right side</w:t>
-      </w:r>
-      <w:r>
-        <w:t>).</w:t>
-      </w:r>
-    </w:p>
-    <w:p>
-      <w:pPr>
-        <w:pStyle w:val="BodyText"/>
-      </w:pPr>
-      <w:r>
-        <w:t xml:space="preserve">In the Word document, </w:t>
-      </w:r>
-      <w:r>
-        <w:t xml:space="preserve">reformat the </w:t>
-      </w:r>
-      <w:r>
-        <w:t>text elements as you like</w:t>
-      </w:r>
-      <w:r>
-        <w:t>. In the Styles window, click on the style drop-down menu and select Update Title to match selection.</w:t>
-      </w:r>
-    </w:p>
-    <w:p>
-      <w:pPr>
-        <w:pStyle w:val="BodyText"/>
-      </w:pPr>
-      <w:r>
-        <w:t>Save the template</w:t>
-      </w:r>
-    </w:p>
-    <w:p>
-      <w:pPr>
-        <w:pStyle w:val="BodyText"/>
-      </w:pPr>
-      <w:r>
-        <w:t>In order to use it as a style template for an Rmd document, it must be copied and pasted into the same directory as the R Markdown file.</w:t>
-      </w:r>
-    </w:p>
-    <w:p>
-      <w:pPr>
-        <w:pStyle w:val="BodyText"/>
-      </w:pPr>
-      <w:r>
-        <w:t>In the Rmd front matter, add new output arguments to format the report using the styles reference document.</w:t>
-      </w:r>
-    </w:p>
-    <w:p>
-      <w:pPr>
-        <w:pStyle w:val="SourceCode"/>
-      </w:pPr>
-      <w:r>
-        <w:rPr>
-          <w:rStyle w:val="NormalTok"/>
-        </w:rPr>
-        <w:t>---</w:t>
-      </w:r>
-      <w:r>
-        <w:br/>
-      </w:r>
-      <w:r>
-        <w:rPr>
-          <w:rStyle w:val="NormalTok"/>
-        </w:rPr>
-        <w:t>title:</w:t>
-      </w:r>
-      <w:r>
-        <w:rPr>
-          <w:rStyle w:val="StringTok"/>
-        </w:rPr>
-        <w:t xml:space="preserve"> "Test Report"</w:t>
-      </w:r>
-      <w:r>
-        <w:br/>
-      </w:r>
-      <w:r>
-        <w:rPr>
-          <w:rStyle w:val="NormalTok"/>
-        </w:rPr>
-        <w:t>author:</w:t>
-      </w:r>
-      <w:r>
-        <w:rPr>
-          <w:rStyle w:val="StringTok"/>
-        </w:rPr>
-        <w:t xml:space="preserve"> "Your Name"</w:t>
-      </w:r>
-      <w:r>
-        <w:br/>
-      </w:r>
-      <w:r>
-        <w:rPr>
-          <w:rStyle w:val="NormalTok"/>
-        </w:rPr>
-        <w:t>date:</w:t>
-      </w:r>
-      <w:r>
-        <w:rPr>
-          <w:rStyle w:val="StringTok"/>
-        </w:rPr>
-        <w:t xml:space="preserve"> "July 3, 2015"</w:t>
-      </w:r>
-      <w:r>
-        <w:br/>
-      </w:r>
-      <w:r>
-        <w:rPr>
-          <w:rStyle w:val="NormalTok"/>
-        </w:rPr>
-        <w:t>output:</w:t>
-      </w:r>
-      <w:r>
-        <w:br/>
-      </w:r>
-      <w:r>
-        <w:rPr>
-          <w:rStyle w:val="StringTok"/>
-        </w:rPr>
-        <w:t xml:space="preserve">  </w:t>
-      </w:r>
-      <w:r>
-        <w:rPr>
-          <w:rStyle w:val="NormalTok"/>
-        </w:rPr>
-        <w:t>word_document:</w:t>
-      </w:r>
-      <w:r>
-        <w:br/>
-      </w:r>
-      <w:r>
-        <w:rPr>
-          <w:rStyle w:val="StringTok"/>
-        </w:rPr>
-        <w:t xml:space="preserve">    </w:t>
-      </w:r>
-      <w:r>
-        <w:rPr>
-          <w:rStyle w:val="NormalTok"/>
-        </w:rPr>
-        <w:t>reference_docx:</w:t>
-      </w:r>
-      <w:r>
-        <w:rPr>
-          <w:rStyle w:val="StringTok"/>
-        </w:rPr>
-        <w:t xml:space="preserve"> </w:t>
-      </w:r>
-      <w:r>
-        <w:rPr>
-          <w:rStyle w:val="NormalTok"/>
-        </w:rPr>
-        <w:t>word-styles-</w:t>
-      </w:r>
-      <w:r>
-        <w:rPr>
-          <w:rStyle w:val="NormalTok"/>
-        </w:rPr>
-        <w:t>template</w:t>
+        <w:pStyle w:val="Heading2"/>
+      </w:pPr>
+      <w:r>
+        <w:t>Hea</w:t>
       </w:r>
       <w:bookmarkStart w:id="0" w:name="_GoBack"/>
       <w:bookmarkEnd w:id="0"/>
       <w:r>
+        <w:t>ding 2</w:t>
+      </w:r>
+    </w:p>
+    <w:p>
+      <w:pPr>
+        <w:pStyle w:val="Heading3"/>
+        <w:rPr>
+          <w:sz w:val="22"/>
+          <w:szCs w:val="22"/>
+        </w:rPr>
+      </w:pPr>
+      <w:r>
+        <w:rPr>
+          <w:sz w:val="22"/>
+          <w:szCs w:val="22"/>
+        </w:rPr>
+        <w:t>Heading 3</w:t>
+      </w:r>
+    </w:p>
+    <w:p>
+      <w:pPr>
+        <w:pStyle w:val="Heading4"/>
+      </w:pPr>
+      <w:r>
+        <w:t>Heading 4</w:t>
+      </w:r>
+    </w:p>
+    <w:p>
+      <w:pPr>
+        <w:pStyle w:val="Heading5"/>
+      </w:pPr>
+      <w:r>
+        <w:t>Heading 5</w:t>
+      </w:r>
+    </w:p>
+    <w:p>
+      <w:pPr>
+        <w:pStyle w:val="Heading6"/>
+      </w:pPr>
+      <w:r>
+        <w:t>Heading 6</w:t>
+      </w:r>
+    </w:p>
+    <w:p>
+      <w:pPr>
+        <w:pStyle w:val="BodyText"/>
+      </w:pPr>
+      <w:r>
+        <w:t>To edit the default formats for this template file, s</w:t>
+      </w:r>
+      <w:r>
+        <w:t xml:space="preserve">elect the Home ribbon tab and in the Styles group click the Styles </w:t>
+      </w:r>
+      <w:r>
+        <w:t>Pane</w:t>
+      </w:r>
+      <w:r>
+        <w:t xml:space="preserve"> launcher (</w:t>
+      </w:r>
+      <w:r>
+        <w:t>to the right side</w:t>
+      </w:r>
+      <w:r>
+        <w:t>).</w:t>
+      </w:r>
+    </w:p>
+    <w:p>
+      <w:pPr>
+        <w:pStyle w:val="BodyText"/>
+      </w:pPr>
+      <w:r>
+        <w:t xml:space="preserve">In the Word document, </w:t>
+      </w:r>
+      <w:r>
+        <w:t xml:space="preserve">reformat the </w:t>
+      </w:r>
+      <w:r>
+        <w:t>text elements as you like</w:t>
+      </w:r>
+      <w:r>
+        <w:t>. In the Styles window, click on the style drop-down menu and select Update Title to match selection.</w:t>
+      </w:r>
+    </w:p>
+    <w:p>
+      <w:pPr>
+        <w:pStyle w:val="BodyText"/>
+      </w:pPr>
+      <w:r>
+        <w:t>Save the template</w:t>
+      </w:r>
+    </w:p>
+    <w:p>
+      <w:pPr>
+        <w:pStyle w:val="BodyText"/>
+      </w:pPr>
+      <w:r>
+        <w:t xml:space="preserve">In order to use it as a style template for an </w:t>
+      </w:r>
+      <w:proofErr w:type="spellStart"/>
+      <w:r>
+        <w:t>Rmd</w:t>
+      </w:r>
+      <w:proofErr w:type="spellEnd"/>
+      <w:r>
+        <w:t xml:space="preserve"> document, it must be copied and pasted into the same directory as the R Markdown file.</w:t>
+      </w:r>
+    </w:p>
+    <w:p>
+      <w:pPr>
+        <w:pStyle w:val="BodyText"/>
+      </w:pPr>
+      <w:r>
+        <w:t xml:space="preserve">In the </w:t>
+      </w:r>
+      <w:proofErr w:type="spellStart"/>
+      <w:r>
+        <w:t>Rmd</w:t>
+      </w:r>
+      <w:proofErr w:type="spellEnd"/>
+      <w:r>
+        <w:t xml:space="preserve"> front matter, add new output arguments to format the report using the styles reference document.</w:t>
+      </w:r>
+    </w:p>
+    <w:p>
+      <w:pPr>
+        <w:pStyle w:val="SourceCode"/>
+      </w:pPr>
+      <w:r>
+        <w:rPr>
+          <w:rStyle w:val="NormalTok"/>
+        </w:rPr>
+        <w:t>---</w:t>
+      </w:r>
+      <w:r>
+        <w:br/>
+      </w:r>
+      <w:r>
+        <w:rPr>
+          <w:rStyle w:val="NormalTok"/>
+        </w:rPr>
+        <w:t>title:</w:t>
+      </w:r>
+      <w:r>
+        <w:rPr>
+          <w:rStyle w:val="StringTok"/>
+        </w:rPr>
+        <w:t xml:space="preserve"> "Test Report"</w:t>
+      </w:r>
+      <w:r>
+        <w:br/>
+      </w:r>
+      <w:r>
+        <w:rPr>
+          <w:rStyle w:val="NormalTok"/>
+        </w:rPr>
+        <w:t>author:</w:t>
+      </w:r>
+      <w:r>
+        <w:rPr>
+          <w:rStyle w:val="StringTok"/>
+        </w:rPr>
+        <w:t xml:space="preserve"> "Your Name"</w:t>
+      </w:r>
+      <w:r>
+        <w:br/>
+      </w:r>
+      <w:r>
+        <w:rPr>
+          <w:rStyle w:val="NormalTok"/>
+        </w:rPr>
+        <w:t>date:</w:t>
+      </w:r>
+      <w:r>
+        <w:rPr>
+          <w:rStyle w:val="StringTok"/>
+        </w:rPr>
+        <w:t xml:space="preserve"> "July 3, 2015"</w:t>
+      </w:r>
+      <w:r>
+        <w:br/>
+      </w:r>
+      <w:r>
+        <w:rPr>
+          <w:rStyle w:val="NormalTok"/>
+        </w:rPr>
+        <w:t>output:</w:t>
+      </w:r>
+      <w:r>
+        <w:br/>
+      </w:r>
+      <w:r>
+        <w:rPr>
+          <w:rStyle w:val="StringTok"/>
+        </w:rPr>
+        <w:t xml:space="preserve">  </w:t>
+      </w:r>
+      <w:proofErr w:type="spellStart"/>
+      <w:r>
+        <w:rPr>
+          <w:rStyle w:val="NormalTok"/>
+        </w:rPr>
+        <w:t>word_document</w:t>
+      </w:r>
+      <w:proofErr w:type="spellEnd"/>
+      <w:r>
+        <w:rPr>
+          <w:rStyle w:val="NormalTok"/>
+        </w:rPr>
+        <w:t>:</w:t>
+      </w:r>
+      <w:r>
+        <w:br/>
+      </w:r>
+      <w:r>
+        <w:rPr>
+          <w:rStyle w:val="StringTok"/>
+        </w:rPr>
+        <w:t xml:space="preserve">    </w:t>
+      </w:r>
+      <w:proofErr w:type="spellStart"/>
+      <w:r>
+        <w:rPr>
+          <w:rStyle w:val="NormalTok"/>
+        </w:rPr>
+        <w:t>reference_docx</w:t>
+      </w:r>
+      <w:proofErr w:type="spellEnd"/>
+      <w:r>
+        <w:rPr>
+          <w:rStyle w:val="NormalTok"/>
+        </w:rPr>
+        <w:t>:</w:t>
+      </w:r>
+      <w:r>
+        <w:rPr>
+          <w:rStyle w:val="StringTok"/>
+        </w:rPr>
+        <w:t xml:space="preserve"> </w:t>
+      </w:r>
+      <w:r>
+        <w:rPr>
+          <w:rStyle w:val="NormalTok"/>
+        </w:rPr>
+        <w:t>word-styles-</w:t>
+      </w:r>
+      <w:r>
+        <w:rPr>
+          <w:rStyle w:val="NormalTok"/>
+        </w:rPr>
+        <w:t>template</w:t>
+      </w:r>
+      <w:r>
         <w:rPr>
           <w:rStyle w:val="FloatTok"/>
         </w:rPr>
@@ -290,12 +341,14 @@
       <w:pPr>
         <w:pStyle w:val="SourceCode"/>
       </w:pPr>
+      <w:proofErr w:type="spellStart"/>
       <w:r>
         <w:rPr>
           <w:rStyle w:val="KeywordTok"/>
         </w:rPr>
         <w:t>browseURL</w:t>
       </w:r>
+      <w:proofErr w:type="spellEnd"/>
       <w:r>
         <w:rPr>
           <w:rStyle w:val="NormalTok"/>
@@ -370,7 +423,15 @@
         <w:t>Knit</w:t>
       </w:r>
       <w:r>
-        <w:t xml:space="preserve"> button a document will be generated that includes both content as well as the output of any embedded R code chunks within the document. You can embed an R code chunk like this:</w:t>
+        <w:t xml:space="preserve"> </w:t>
+      </w:r>
+      <w:proofErr w:type="gramStart"/>
+      <w:r>
+        <w:t>button</w:t>
+      </w:r>
+      <w:proofErr w:type="gramEnd"/>
+      <w:r>
+        <w:t xml:space="preserve"> a document will be generated that includes both content as well as the output of any embedded R code chunks within the document. You can embed an R code chunk like this:</w:t>
       </w:r>
     </w:p>
     <w:p>
@@ -398,7 +459,21 @@
         <w:rPr>
           <w:rStyle w:val="VerbatimChar"/>
         </w:rPr>
-        <w:t xml:space="preserve">##      speed           dist       </w:t>
+        <w:t xml:space="preserve">##      speed           </w:t>
+      </w:r>
+      <w:proofErr w:type="spellStart"/>
+      <w:r>
+        <w:rPr>
+          <w:rStyle w:val="VerbatimChar"/>
+        </w:rPr>
+        <w:t>dist</w:t>
+      </w:r>
+      <w:proofErr w:type="spellEnd"/>
+      <w:r>
+        <w:rPr>
+          <w:rStyle w:val="VerbatimChar"/>
+        </w:rPr>
+        <w:t xml:space="preserve">       </w:t>
       </w:r>
       <w:r>
         <w:br/>
@@ -407,7 +482,21 @@
         <w:rPr>
           <w:rStyle w:val="VerbatimChar"/>
         </w:rPr>
-        <w:t xml:space="preserve">##  Min.   : 4.0   Min.   :  2.00  </w:t>
+        <w:t>#</w:t>
+      </w:r>
+      <w:proofErr w:type="gramStart"/>
+      <w:r>
+        <w:rPr>
+          <w:rStyle w:val="VerbatimChar"/>
+        </w:rPr>
+        <w:t>#  Min.</w:t>
+      </w:r>
+      <w:proofErr w:type="gramEnd"/>
+      <w:r>
+        <w:rPr>
+          <w:rStyle w:val="VerbatimChar"/>
+        </w:rPr>
+        <w:t xml:space="preserve">   : 4.0   Min.   :  2.00  </w:t>
       </w:r>
       <w:r>
         <w:br/>
@@ -784,7 +873,7 @@
   <w:abstractNum w:abstractNumId="2">
     <w:nsid w:val="FFFFFF1D"/>
     <w:multiLevelType w:val="multilevel"/>
-    <w:tmpl w:val="9176C86C"/>
+    <w:tmpl w:val="4918AC3C"/>
     <w:lvl w:ilvl="0">
       <w:start w:val="1"/>
       <w:numFmt w:val="bullet"/>
@@ -924,7 +1013,7 @@
   <w:abstractNum w:abstractNumId="3">
     <w:nsid w:val="FFFFFF7C"/>
     <w:multiLevelType w:val="singleLevel"/>
-    <w:tmpl w:val="4B1836F4"/>
+    <w:tmpl w:val="F9B889C0"/>
     <w:lvl w:ilvl="0">
       <w:start w:val="1"/>
       <w:numFmt w:val="decimal"/>
@@ -941,7 +1030,7 @@
   <w:abstractNum w:abstractNumId="4">
     <w:nsid w:val="FFFFFF7D"/>
     <w:multiLevelType w:val="singleLevel"/>
-    <w:tmpl w:val="A39C20E0"/>
+    <w:tmpl w:val="1F0A483E"/>
     <w:lvl w:ilvl="0">
       <w:start w:val="1"/>
       <w:numFmt w:val="decimal"/>
@@ -958,7 +1047,7 @@
   <w:abstractNum w:abstractNumId="5">
     <w:nsid w:val="FFFFFF7E"/>
     <w:multiLevelType w:val="singleLevel"/>
-    <w:tmpl w:val="9072FDA0"/>
+    <w:tmpl w:val="0694C542"/>
     <w:lvl w:ilvl="0">
       <w:start w:val="1"/>
       <w:numFmt w:val="decimal"/>
@@ -975,7 +1064,7 @@
   <w:abstractNum w:abstractNumId="6">
     <w:nsid w:val="FFFFFF7F"/>
     <w:multiLevelType w:val="singleLevel"/>
-    <w:tmpl w:val="ABDA4E2E"/>
+    <w:tmpl w:val="157CB8A0"/>
     <w:lvl w:ilvl="0">
       <w:start w:val="1"/>
       <w:numFmt w:val="decimal"/>
@@ -992,7 +1081,7 @@
   <w:abstractNum w:abstractNumId="7">
     <w:nsid w:val="FFFFFF80"/>
     <w:multiLevelType w:val="singleLevel"/>
-    <w:tmpl w:val="7C94C91E"/>
+    <w:tmpl w:val="E2C2E89C"/>
     <w:lvl w:ilvl="0">
       <w:start w:val="1"/>
       <w:numFmt w:val="bullet"/>
@@ -1012,7 +1101,7 @@
   <w:abstractNum w:abstractNumId="8">
     <w:nsid w:val="FFFFFF81"/>
     <w:multiLevelType w:val="singleLevel"/>
-    <w:tmpl w:val="F68AB3CE"/>
+    <w:tmpl w:val="30A0E122"/>
     <w:lvl w:ilvl="0">
       <w:start w:val="1"/>
       <w:numFmt w:val="bullet"/>
@@ -1032,7 +1121,7 @@
   <w:abstractNum w:abstractNumId="9">
     <w:nsid w:val="FFFFFF82"/>
     <w:multiLevelType w:val="singleLevel"/>
-    <w:tmpl w:val="64743432"/>
+    <w:tmpl w:val="8A08F9F4"/>
     <w:lvl w:ilvl="0">
       <w:start w:val="1"/>
       <w:numFmt w:val="bullet"/>
@@ -1052,7 +1141,7 @@
   <w:abstractNum w:abstractNumId="10">
     <w:nsid w:val="FFFFFF83"/>
     <w:multiLevelType w:val="singleLevel"/>
-    <w:tmpl w:val="C2E4303E"/>
+    <w:tmpl w:val="A85C6C04"/>
     <w:lvl w:ilvl="0">
       <w:start w:val="1"/>
       <w:numFmt w:val="bullet"/>
@@ -1072,7 +1161,7 @@
   <w:abstractNum w:abstractNumId="11">
     <w:nsid w:val="FFFFFF88"/>
     <w:multiLevelType w:val="singleLevel"/>
-    <w:tmpl w:val="AAC85934"/>
+    <w:tmpl w:val="75A00832"/>
     <w:lvl w:ilvl="0">
       <w:start w:val="1"/>
       <w:numFmt w:val="decimal"/>
@@ -1089,7 +1178,7 @@
   <w:abstractNum w:abstractNumId="12">
     <w:nsid w:val="FFFFFF89"/>
     <w:multiLevelType w:val="singleLevel"/>
-    <w:tmpl w:val="2382798A"/>
+    <w:tmpl w:val="2F38ED54"/>
     <w:lvl w:ilvl="0">
       <w:start w:val="1"/>
       <w:numFmt w:val="bullet"/>
@@ -1165,7 +1254,7 @@
       </w:pPr>
     </w:pPrDefault>
   </w:docDefaults>
-  <w:latentStyles w:defLockedState="0" w:defUIPriority="0" w:defSemiHidden="0" w:defUnhideWhenUsed="0" w:defQFormat="0" w:count="380">
+  <w:latentStyles w:defLockedState="0" w:defUIPriority="0" w:defSemiHidden="0" w:defUnhideWhenUsed="0" w:defQFormat="0" w:count="382">
     <w:lsdException w:name="index 1" w:semiHidden="1" w:unhideWhenUsed="1"/>
     <w:lsdException w:name="index 7" w:semiHidden="1" w:unhideWhenUsed="1"/>
     <w:lsdException w:name="index 8" w:semiHidden="1" w:unhideWhenUsed="1"/>
@@ -1493,6 +1582,8 @@
     <w:lsdException w:name="List Table 5 Dark Accent 6" w:uiPriority="50"/>
     <w:lsdException w:name="List Table 6 Colorful Accent 6" w:uiPriority="51"/>
     <w:lsdException w:name="List Table 7 Colorful Accent 6" w:uiPriority="52"/>
+    <w:lsdException w:name="Mention" w:semiHidden="1" w:uiPriority="99" w:unhideWhenUsed="1"/>
+    <w:lsdException w:name="Smart Hyperlink" w:semiHidden="1" w:uiPriority="99" w:unhideWhenUsed="1"/>
   </w:latentStyles>
   <w:style w:type="paragraph" w:default="1" w:styleId="Normal">
     <w:name w:val="Normal"/>
@@ -1504,7 +1595,7 @@
     <w:next w:val="BodyText"/>
     <w:uiPriority w:val="9"/>
     <w:qFormat/>
-    <w:rsid w:val="003A0033"/>
+    <w:rsid w:val="001B0A94"/>
     <w:pPr>
       <w:keepNext/>
       <w:keepLines/>
@@ -1516,8 +1607,6 @@
       <w:b/>
       <w:bCs/>
       <w:color w:val="000000" w:themeColor="text1"/>
-      <w:sz w:val="32"/>
-      <w:szCs w:val="32"/>
     </w:rPr>
   </w:style>
   <w:style w:type="paragraph" w:styleId="Heading2">
@@ -1527,7 +1616,7 @@
     <w:uiPriority w:val="9"/>
     <w:unhideWhenUsed/>
     <w:qFormat/>
-    <w:rsid w:val="003A0033"/>
+    <w:rsid w:val="001B0A94"/>
     <w:pPr>
       <w:keepNext/>
       <w:keepLines/>
@@ -1539,8 +1628,8 @@
       <w:b/>
       <w:bCs/>
       <w:color w:val="000000" w:themeColor="text1"/>
-      <w:sz w:val="32"/>
-      <w:szCs w:val="32"/>
+      <w:sz w:val="22"/>
+      <w:szCs w:val="22"/>
     </w:rPr>
   </w:style>
   <w:style w:type="paragraph" w:styleId="Heading3">
@@ -1687,20 +1776,17 @@
     <w:basedOn w:val="Normal"/>
     <w:next w:val="BodyText"/>
     <w:qFormat/>
-    <w:rsid w:val="003A0033"/>
+    <w:rsid w:val="001B0A94"/>
     <w:pPr>
       <w:keepNext/>
       <w:keepLines/>
       <w:spacing w:before="480" w:after="240"/>
-      <w:jc w:val="center"/>
     </w:pPr>
     <w:rPr>
       <w:rFonts w:ascii="Times New Roman" w:eastAsiaTheme="majorEastAsia" w:hAnsi="Times New Roman" w:cs="Times New Roman"/>
       <w:b/>
       <w:bCs/>
       <w:color w:val="000000" w:themeColor="text1"/>
-      <w:sz w:val="36"/>
-      <w:szCs w:val="36"/>
     </w:rPr>
   </w:style>
   <w:style w:type="paragraph" w:styleId="Subtitle">
@@ -1720,20 +1806,20 @@
     <w:name w:val="Author"/>
     <w:next w:val="BodyText"/>
     <w:qFormat/>
+    <w:rsid w:val="001B0A94"/>
     <w:pPr>
       <w:keepNext/>
       <w:keepLines/>
-      <w:jc w:val="center"/>
     </w:pPr>
   </w:style>
   <w:style w:type="paragraph" w:styleId="Date">
     <w:name w:val="Date"/>
     <w:next w:val="BodyText"/>
     <w:qFormat/>
+    <w:rsid w:val="001B0A94"/>
     <w:pPr>
       <w:keepNext/>
       <w:keepLines/>
-      <w:jc w:val="center"/>
     </w:pPr>
   </w:style>
   <w:style w:type="paragraph" w:customStyle="1" w:styleId="Abstract">

</xml_diff>